<commit_message>
refatoracao apos revisao sakaue
</commit_message>
<xml_diff>
--- a/Docs/Apendice Conf Jenkins.docx
+++ b/Docs/Apendice Conf Jenkins.docx
@@ -36,7 +36,129 @@
         </w:rPr>
       </w:pPr>
       <w:r>
-        <w:rPr/>
+        <w:rPr>
+          <w:rFonts w:eastAsia="Times New Roman" w:cs="Times New Roman" w:ascii="Times New Roman" w:hAnsi="Times New Roman"/>
+          <w:b/>
+          <w:sz w:val="28"/>
+          <w:szCs w:val="28"/>
+        </w:rPr>
+        <w:tab/>
+      </w:r>
+    </w:p>
+    <w:p>
+      <w:pPr>
+        <w:pStyle w:val="Normal"/>
+        <w:spacing w:lineRule="auto" w:line="360" w:before="0" w:after="0"/>
+        <w:jc w:val="both"/>
+        <w:rPr>
+          <w:rFonts w:ascii="Times New Roman" w:hAnsi="Times New Roman" w:eastAsia="Times New Roman" w:cs="Times New Roman"/>
+          <w:b w:val="false"/>
+          <w:b w:val="false"/>
+          <w:bCs w:val="false"/>
+          <w:color w:val="000000"/>
+          <w:sz w:val="28"/>
+          <w:szCs w:val="28"/>
+        </w:rPr>
+      </w:pPr>
+      <w:r>
+        <w:rPr>
+          <w:rFonts w:eastAsia="Times New Roman" w:cs="Times New Roman" w:ascii="Times New Roman" w:hAnsi="Times New Roman"/>
+          <w:b w:val="false"/>
+          <w:bCs w:val="false"/>
+          <w:color w:val="000000"/>
+          <w:sz w:val="28"/>
+          <w:szCs w:val="28"/>
+        </w:rPr>
+        <w:tab/>
+      </w:r>
+      <w:r>
+        <w:rPr>
+          <w:rFonts w:eastAsia="Times New Roman" w:cs="Times New Roman" w:ascii="Times New Roman" w:hAnsi="Times New Roman"/>
+          <w:b w:val="false"/>
+          <w:bCs w:val="false"/>
+          <w:color w:val="000000"/>
+          <w:sz w:val="28"/>
+          <w:szCs w:val="28"/>
+        </w:rPr>
+        <w:t>Para configurar o Jenkins é necessário primeiramente configurar o Java para versão 1.8, a mesma utilizada no desenvolvimento do projeto, além de configurar o Maven 3.5, ferramenta de integração de projeto responsável com armazenar todas dependencias externas à aplicação, além de conter comandos para validação, contrução , execução de testes, instalação e entre outras.</w:t>
+      </w:r>
+    </w:p>
+    <w:p>
+      <w:pPr>
+        <w:pStyle w:val="Normal"/>
+        <w:spacing w:lineRule="auto" w:line="360" w:before="0" w:after="0"/>
+        <w:jc w:val="both"/>
+        <w:rPr>
+          <w:rFonts w:ascii="Times New Roman" w:hAnsi="Times New Roman" w:eastAsia="Times New Roman" w:cs="Times New Roman"/>
+          <w:b/>
+          <w:b/>
+          <w:sz w:val="28"/>
+          <w:szCs w:val="28"/>
+        </w:rPr>
+      </w:pPr>
+      <w:r>
+        <w:rPr>
+          <w:rFonts w:eastAsia="Times New Roman" w:cs="Times New Roman" w:ascii="Times New Roman" w:hAnsi="Times New Roman"/>
+          <w:b/>
+          <w:sz w:val="28"/>
+          <w:szCs w:val="28"/>
+        </w:rPr>
+        <w:tab/>
+      </w:r>
+    </w:p>
+    <w:p>
+      <w:pPr>
+        <w:pStyle w:val="Normal"/>
+        <w:spacing w:lineRule="auto" w:line="360" w:before="0" w:after="0"/>
+        <w:jc w:val="both"/>
+        <w:rPr>
+          <w:rFonts w:ascii="Times New Roman" w:hAnsi="Times New Roman" w:eastAsia="Times New Roman" w:cs="Times New Roman"/>
+          <w:b/>
+          <w:b/>
+          <w:sz w:val="28"/>
+          <w:szCs w:val="28"/>
+        </w:rPr>
+      </w:pPr>
+      <w:r>
+        <w:rPr>
+          <w:rFonts w:eastAsia="Times New Roman" w:cs="Times New Roman" w:ascii="Times New Roman" w:hAnsi="Times New Roman"/>
+          <w:b/>
+          <w:sz w:val="28"/>
+          <w:szCs w:val="28"/>
+        </w:rPr>
+        <w:tab/>
+      </w:r>
+      <w:r>
+        <w:rPr>
+          <w:rFonts w:eastAsia="Times New Roman" w:cs="Times New Roman" w:ascii="Times New Roman" w:hAnsi="Times New Roman"/>
+          <w:b/>
+          <w:sz w:val="28"/>
+          <w:szCs w:val="28"/>
+        </w:rPr>
+        <w:t>Configuração dos Jobs</w:t>
+      </w:r>
+    </w:p>
+    <w:p>
+      <w:pPr>
+        <w:pStyle w:val="Normal"/>
+        <w:spacing w:lineRule="auto" w:line="360" w:before="0" w:after="0"/>
+        <w:jc w:val="both"/>
+        <w:rPr>
+          <w:rFonts w:ascii="Times New Roman" w:hAnsi="Times New Roman" w:eastAsia="Times New Roman" w:cs="Times New Roman"/>
+          <w:b/>
+          <w:b/>
+          <w:sz w:val="28"/>
+          <w:szCs w:val="28"/>
+        </w:rPr>
+      </w:pPr>
+      <w:r>
+        <w:rPr>
+          <w:rFonts w:eastAsia="Times New Roman" w:cs="Times New Roman" w:ascii="Times New Roman" w:hAnsi="Times New Roman"/>
+          <w:b/>
+          <w:sz w:val="28"/>
+          <w:szCs w:val="28"/>
+        </w:rPr>
+        <w:tab/>
       </w:r>
     </w:p>
     <w:p>
@@ -351,7 +473,7 @@
       <w:r>
         <w:rPr/>
         <w:drawing>
-          <wp:anchor behindDoc="0" distT="0" distB="0" distL="0" distR="0" simplePos="0" locked="0" layoutInCell="1" allowOverlap="1" relativeHeight="11">
+          <wp:anchor behindDoc="0" distT="0" distB="0" distL="0" distR="0" simplePos="0" locked="0" layoutInCell="1" allowOverlap="1" relativeHeight="3">
             <wp:simplePos x="0" y="0"/>
             <wp:positionH relativeFrom="column">
               <wp:align>center</wp:align>
@@ -677,7 +799,7 @@
                   </pic:nvPicPr>
                   <pic:blipFill>
                     <a:blip r:embed="rId5"/>
-                    <a:srcRect l="19637" t="52945" r="20721" b="6635"/>
+                    <a:srcRect l="19637" t="52945" r="20726" b="6635"/>
                     <a:stretch>
                       <a:fillRect/>
                     </a:stretch>
@@ -998,7 +1120,7 @@
           <w:szCs w:val="28"/>
         </w:rPr>
         <w:drawing>
-          <wp:anchor behindDoc="0" distT="0" distB="0" distL="0" distR="0" simplePos="0" locked="0" layoutInCell="1" allowOverlap="1" relativeHeight="10">
+          <wp:anchor behindDoc="0" distT="0" distB="0" distL="0" distR="0" simplePos="0" locked="0" layoutInCell="1" allowOverlap="1" relativeHeight="2">
             <wp:simplePos x="0" y="0"/>
             <wp:positionH relativeFrom="column">
               <wp:align>center</wp:align>
@@ -1341,7 +1463,7 @@
                   </pic:nvPicPr>
                   <pic:blipFill>
                     <a:blip r:embed="rId9"/>
-                    <a:srcRect l="19599" t="15982" r="20884" b="15415"/>
+                    <a:srcRect l="19599" t="15982" r="20886" b="15415"/>
                     <a:stretch>
                       <a:fillRect/>
                     </a:stretch>
@@ -2059,20 +2181,10 @@
         <w:pStyle w:val="Normal"/>
         <w:spacing w:lineRule="auto" w:line="360" w:before="0" w:after="0"/>
         <w:jc w:val="both"/>
-        <w:rPr>
-          <w:rFonts w:ascii="Times New Roman" w:hAnsi="Times New Roman" w:eastAsia="Times New Roman" w:cs="Times New Roman"/>
-          <w:bCs/>
-          <w:sz w:val="28"/>
-          <w:szCs w:val="28"/>
-        </w:rPr>
-      </w:pPr>
-      <w:r>
-        <w:rPr>
-          <w:rFonts w:eastAsia="Times New Roman" w:cs="Times New Roman" w:ascii="Times New Roman" w:hAnsi="Times New Roman"/>
-          <w:bCs/>
-          <w:sz w:val="28"/>
-          <w:szCs w:val="28"/>
-        </w:rPr>
+        <w:rPr/>
+      </w:pPr>
+      <w:r>
+        <w:rPr/>
       </w:r>
     </w:p>
     <w:sectPr>
@@ -2082,6 +2194,7 @@
       <w:pgNumType w:fmt="decimal"/>
       <w:formProt w:val="false"/>
       <w:textDirection w:val="lrTb"/>
+      <w:docGrid w:type="default" w:linePitch="240" w:charSpace="4294961151"/>
     </w:sectPr>
   </w:body>
 </w:document>
@@ -2093,15 +2206,12 @@
     <w:rPrDefault>
       <w:rPr>
         <w:rFonts w:ascii="Liberation Serif" w:hAnsi="Liberation Serif" w:eastAsia="Noto Sans CJK SC Regular" w:cs="FreeSans"/>
-        <w:sz w:val="24"/>
         <w:szCs w:val="24"/>
         <w:lang w:val="pt-BR" w:eastAsia="zh-CN" w:bidi="hi-IN"/>
       </w:rPr>
     </w:rPrDefault>
     <w:pPrDefault>
-      <w:pPr>
-        <w:widowControl/>
-      </w:pPr>
+      <w:pPr/>
     </w:pPrDefault>
   </w:docDefaults>
   <w:style w:type="paragraph" w:styleId="Normal">
@@ -2109,10 +2219,12 @@
     <w:qFormat/>
     <w:pPr>
       <w:widowControl/>
+      <w:bidi w:val="0"/>
+      <w:jc w:val="left"/>
     </w:pPr>
     <w:rPr>
       <w:rFonts w:ascii="Liberation Serif" w:hAnsi="Liberation Serif" w:eastAsia="Noto Sans CJK SC Regular" w:cs="FreeSans"/>
-      <w:color w:val="auto"/>
+      <w:color w:val="00000A"/>
       <w:sz w:val="24"/>
       <w:szCs w:val="24"/>
       <w:lang w:val="pt-BR" w:eastAsia="zh-CN" w:bidi="hi-IN"/>

</xml_diff>